<commit_message>
button and text increase in spend page
button and text increase in spend page
</commit_message>
<xml_diff>
--- a/jsproject/files/narration.docx
+++ b/jsproject/files/narration.docx
@@ -3,107 +3,94 @@
 <w:document xmlns:wpc="http://schemas.microsoft.com/office/word/2010/wordprocessingCanvas" xmlns:cx="http://schemas.microsoft.com/office/drawing/2014/chartex" xmlns:cx1="http://schemas.microsoft.com/office/drawing/2015/9/8/chartex" xmlns:cx2="http://schemas.microsoft.com/office/drawing/2015/10/21/chartex" xmlns:cx3="http://schemas.microsoft.com/office/drawing/2016/5/9/chartex" xmlns:cx4="http://schemas.microsoft.com/office/drawing/2016/5/10/chartex" xmlns:cx5="http://schemas.microsoft.com/office/drawing/2016/5/11/chartex" xmlns:cx6="http://schemas.microsoft.com/office/drawing/2016/5/12/chartex" xmlns:cx7="http://schemas.microsoft.com/office/drawing/2016/5/13/chartex" xmlns:cx8="http://schemas.microsoft.com/office/drawing/2016/5/14/chartex" xmlns:mc="http://schemas.openxmlformats.org/markup-compatibility/2006" xmlns:aink="http://schemas.microsoft.com/office/drawing/2016/ink" xmlns:am3d="http://schemas.microsoft.com/office/drawing/2017/model3d" xmlns:o="urn:schemas-microsoft-com:office:office" xmlns:r="http://schemas.openxmlformats.org/officeDocument/2006/relationships" xmlns:m="http://schemas.openxmlformats.org/officeDocument/2006/math" xmlns:v="urn:schemas-microsoft-com:vml" xmlns:wp14="http://schemas.microsoft.com/office/word/2010/wordprocessingDrawing" xmlns:wp="http://schemas.openxmlformats.org/drawingml/2006/wordprocessingDrawing" xmlns:w10="urn:schemas-microsoft-com:office:word" xmlns:w="http://schemas.openxmlformats.org/wordprocessingml/2006/main" xmlns:w14="http://schemas.microsoft.com/office/word/2010/wordml" xmlns:w15="http://schemas.microsoft.com/office/word/2012/wordml" xmlns:w16cid="http://schemas.microsoft.com/office/word/2016/wordml/cid" xmlns:w16se="http://schemas.microsoft.com/office/word/2015/wordml/symex" xmlns:wpg="http://schemas.microsoft.com/office/word/2010/wordprocessingGroup" xmlns:wpi="http://schemas.microsoft.com/office/word/2010/wordprocessingInk" xmlns:wne="http://schemas.microsoft.com/office/word/2006/wordml" xmlns:wps="http://schemas.microsoft.com/office/word/2010/wordprocessingShape" mc:Ignorable="w14 w15 w16se w16cid wp14">
   <w:body>
     <w:p>
-      <w:pPr>
-        <w:jc w:val="center"/>
-        <w:rPr>
-          <w:b/>
-          <w:bCs/>
-        </w:rPr>
-      </w:pPr>
+      <w:r>
+        <w:t xml:space="preserve">An Evil wizard </w:t>
+      </w:r>
+      <w:r>
+        <w:t xml:space="preserve">and his minion of Orcs </w:t>
+      </w:r>
+      <w:r>
+        <w:t xml:space="preserve">has kidnaped the princess and taken her to his castle which lies in the middle of jungle located far outskirt of the kingdom. As the </w:t>
+      </w:r>
+      <w:r>
+        <w:t>strongest</w:t>
+      </w:r>
+      <w:r>
+        <w:t xml:space="preserve"> knight in kingdom you are tasked to rescue the princess</w:t>
+      </w:r>
+      <w:r>
+        <w:t xml:space="preserve"> by the king</w:t>
+      </w:r>
+      <w:r>
+        <w:t xml:space="preserve">. </w:t>
+      </w:r>
+    </w:p>
+    <w:p>
+      <w:r>
+        <w:t xml:space="preserve">The king gives you a holy water to be used in your adventure. </w:t>
+      </w:r>
+    </w:p>
+    <w:p>
+      <w:pPr>
+        <w:pStyle w:val="ListParagraph"/>
+        <w:numPr>
+          <w:ilvl w:val="0"/>
+          <w:numId w:val="2"/>
+        </w:numPr>
+      </w:pPr>
+      <w:r>
+        <w:t xml:space="preserve">Take </w:t>
+      </w:r>
+    </w:p>
+    <w:p>
+      <w:pPr>
+        <w:pStyle w:val="ListParagraph"/>
+        <w:numPr>
+          <w:ilvl w:val="0"/>
+          <w:numId w:val="2"/>
+        </w:numPr>
+      </w:pPr>
+      <w:r>
+        <w:t>Refuse</w:t>
+      </w:r>
+    </w:p>
+    <w:p>
+      <w:r>
+        <w:t xml:space="preserve">On your way you find an injured Griffin on the side of the road. </w:t>
+      </w:r>
+    </w:p>
+    <w:p>
+      <w:pPr>
+        <w:pStyle w:val="ListParagraph"/>
+        <w:numPr>
+          <w:ilvl w:val="0"/>
+          <w:numId w:val="2"/>
+        </w:numPr>
+      </w:pPr>
+      <w:r>
+        <w:t>Heal the Griffin using holy water</w:t>
+      </w:r>
+    </w:p>
+    <w:p>
+      <w:pPr>
+        <w:pStyle w:val="ListParagraph"/>
+        <w:numPr>
+          <w:ilvl w:val="0"/>
+          <w:numId w:val="2"/>
+        </w:numPr>
+      </w:pPr>
+      <w:r>
+        <w:t>Kill the Griffin</w:t>
+      </w:r>
+    </w:p>
+    <w:p>
+      <w:r>
+        <w:t xml:space="preserve">You healed the </w:t>
+      </w:r>
       <w:bookmarkStart w:id="0" w:name="_GoBack"/>
-      <w:r>
-        <w:rPr>
-          <w:b/>
-          <w:bCs/>
-        </w:rPr>
-        <w:t>NARRATION</w:t>
-      </w:r>
-    </w:p>
-    <w:bookmarkEnd w:id="0"/>
-    <w:p>
-      <w:r>
-        <w:t xml:space="preserve">An Evil wizard </w:t>
-      </w:r>
-      <w:r>
-        <w:t xml:space="preserve">and his minion of Orcs </w:t>
-      </w:r>
-      <w:r>
-        <w:t xml:space="preserve">has kidnaped the princess and taken her to his castle which lies in the middle of jungle located far outskirt of the kingdom. As the </w:t>
-      </w:r>
-      <w:r>
-        <w:t>strongest</w:t>
-      </w:r>
-      <w:r>
-        <w:t xml:space="preserve"> knight in kingdom you are tasked to rescue the princess</w:t>
-      </w:r>
-      <w:r>
-        <w:t xml:space="preserve"> by the king</w:t>
-      </w:r>
-      <w:r>
-        <w:t xml:space="preserve">. </w:t>
-      </w:r>
-    </w:p>
-    <w:p>
-      <w:r>
-        <w:t xml:space="preserve">The king gives you a holy water to be used in your adventure. </w:t>
-      </w:r>
-    </w:p>
-    <w:p>
-      <w:pPr>
-        <w:pStyle w:val="ListParagraph"/>
-        <w:numPr>
-          <w:ilvl w:val="0"/>
-          <w:numId w:val="2"/>
-        </w:numPr>
-      </w:pPr>
-      <w:r>
-        <w:t xml:space="preserve">Take </w:t>
-      </w:r>
-    </w:p>
-    <w:p>
-      <w:pPr>
-        <w:pStyle w:val="ListParagraph"/>
-        <w:numPr>
-          <w:ilvl w:val="0"/>
-          <w:numId w:val="2"/>
-        </w:numPr>
-      </w:pPr>
-      <w:r>
-        <w:t>Refuse</w:t>
-      </w:r>
-    </w:p>
-    <w:p>
-      <w:r>
-        <w:t xml:space="preserve">On your way you find an injured Griffin on the side of the road. </w:t>
-      </w:r>
-    </w:p>
-    <w:p>
-      <w:pPr>
-        <w:pStyle w:val="ListParagraph"/>
-        <w:numPr>
-          <w:ilvl w:val="0"/>
-          <w:numId w:val="2"/>
-        </w:numPr>
-      </w:pPr>
-      <w:r>
-        <w:t>Heal the Griffin using holy water</w:t>
-      </w:r>
-    </w:p>
-    <w:p>
-      <w:pPr>
-        <w:pStyle w:val="ListParagraph"/>
-        <w:numPr>
-          <w:ilvl w:val="0"/>
-          <w:numId w:val="2"/>
-        </w:numPr>
-      </w:pPr>
-      <w:r>
-        <w:t>Kill the Griffin</w:t>
-      </w:r>
-    </w:p>
-    <w:p>
-      <w:r>
-        <w:t>You healed the Griffin using holy water. The Griffin gives you a summoning scroll and fly away.</w:t>
+      <w:bookmarkEnd w:id="0"/>
+      <w:r>
+        <w:t>Griffin using holy water. The Griffin gives you a summoning scroll and fly away.</w:t>
       </w:r>
     </w:p>
     <w:p/>
@@ -366,12 +353,12 @@
         </w:numPr>
       </w:pPr>
       <w:r>
+        <w:t>Try to run away</w:t>
+      </w:r>
+    </w:p>
+    <w:p>
+      <w:r>
         <w:lastRenderedPageBreak/>
-        <w:t>Try to run away</w:t>
-      </w:r>
-    </w:p>
-    <w:p>
-      <w:r>
         <w:t>The Orcs chase you and you are hit by arrow on your back.</w:t>
       </w:r>
     </w:p>
@@ -693,24 +680,24 @@
         </w:numPr>
       </w:pPr>
       <w:r>
+        <w:t>Try to sneak in through back</w:t>
+      </w:r>
+    </w:p>
+    <w:p>
+      <w:pPr>
+        <w:pStyle w:val="ListParagraph"/>
+        <w:numPr>
+          <w:ilvl w:val="0"/>
+          <w:numId w:val="1"/>
+        </w:numPr>
+      </w:pPr>
+      <w:r>
+        <w:t xml:space="preserve">Wait for darkness. </w:t>
+      </w:r>
+    </w:p>
+    <w:p>
+      <w:r>
         <w:lastRenderedPageBreak/>
-        <w:t>Try to sneak in through back</w:t>
-      </w:r>
-    </w:p>
-    <w:p>
-      <w:pPr>
-        <w:pStyle w:val="ListParagraph"/>
-        <w:numPr>
-          <w:ilvl w:val="0"/>
-          <w:numId w:val="1"/>
-        </w:numPr>
-      </w:pPr>
-      <w:r>
-        <w:t xml:space="preserve">Wait for darkness. </w:t>
-      </w:r>
-    </w:p>
-    <w:p>
-      <w:r>
         <w:t>You Fight Orcs Valiantly but you are surrounded</w:t>
       </w:r>
       <w:r>
@@ -942,19 +929,19 @@
     </w:p>
     <w:p>
       <w:r>
+        <w:t xml:space="preserve">You attack the golem with all your might have but the golem is too strong. </w:t>
+      </w:r>
+    </w:p>
+    <w:p>
+      <w:pPr>
+        <w:pStyle w:val="ListParagraph"/>
+        <w:numPr>
+          <w:ilvl w:val="0"/>
+          <w:numId w:val="1"/>
+        </w:numPr>
+      </w:pPr>
+      <w:r>
         <w:lastRenderedPageBreak/>
-        <w:t xml:space="preserve">You attack the golem with all your might have but the golem is too strong. </w:t>
-      </w:r>
-    </w:p>
-    <w:p>
-      <w:pPr>
-        <w:pStyle w:val="ListParagraph"/>
-        <w:numPr>
-          <w:ilvl w:val="0"/>
-          <w:numId w:val="1"/>
-        </w:numPr>
-      </w:pPr>
-      <w:r>
         <w:t xml:space="preserve">Summon the </w:t>
       </w:r>
       <w:r>
@@ -1372,7 +1359,7 @@
       </w:pPr>
     </w:pPrDefault>
   </w:docDefaults>
-  <w:latentStyles w:defLockedState="0" w:defUIPriority="99" w:defSemiHidden="0" w:defUnhideWhenUsed="0" w:defQFormat="0" w:count="376">
+  <w:latentStyles w:defLockedState="0" w:defUIPriority="99" w:defSemiHidden="0" w:defUnhideWhenUsed="0" w:defQFormat="0" w:count="377">
     <w:lsdException w:name="Normal" w:uiPriority="0" w:qFormat="1"/>
     <w:lsdException w:name="heading 1" w:uiPriority="9" w:qFormat="1"/>
     <w:lsdException w:name="heading 2" w:semiHidden="1" w:uiPriority="9" w:unhideWhenUsed="1" w:qFormat="1"/>
@@ -1749,6 +1736,7 @@
     <w:lsdException w:name="Hashtag" w:semiHidden="1" w:unhideWhenUsed="1"/>
     <w:lsdException w:name="Unresolved Mention" w:semiHidden="1" w:unhideWhenUsed="1"/>
     <w:lsdException w:name="Smart Link" w:semiHidden="1" w:unhideWhenUsed="1"/>
+    <w:lsdException w:name="Smart Link Error" w:semiHidden="1" w:unhideWhenUsed="1"/>
   </w:latentStyles>
   <w:style w:type="paragraph" w:default="1" w:styleId="Normal">
     <w:name w:val="Normal"/>
@@ -2095,7 +2083,7 @@
 </file>
 
 <file path=customXml/itemProps1.xml><?xml version="1.0" encoding="utf-8"?>
-<ds:datastoreItem xmlns:ds="http://schemas.openxmlformats.org/officeDocument/2006/customXml" ds:itemID="{F6BDE0A4-CE32-4777-A4D6-AECAEDBCC4CB}">
+<ds:datastoreItem xmlns:ds="http://schemas.openxmlformats.org/officeDocument/2006/customXml" ds:itemID="{C0A1158B-1741-40C9-A9FF-B96D995ACB7E}">
   <ds:schemaRefs>
     <ds:schemaRef ds:uri="http://schemas.openxmlformats.org/officeDocument/2006/bibliography"/>
   </ds:schemaRefs>

</xml_diff>